<commit_message>
comments index and explanations
</commit_message>
<xml_diff>
--- a/file_index_shenorr_project.docx
+++ b/file_index_shenorr_project.docx
@@ -128,20 +128,8 @@
           <w:u w:val="single"/>
         </w:rPr>
       </w:pPr>
-      <w:r>
-        <w:rPr>
-          <w:u w:val="single"/>
-        </w:rPr>
-        <w:t>Comments:</w:t>
-      </w:r>
-    </w:p>
-    <w:p>
-      <w:pPr>
-        <w:bidi w:val="0"/>
-        <w:rPr>
-          <w:u w:val="single"/>
-        </w:rPr>
-      </w:pPr>
+      <w:bookmarkStart w:id="0" w:name="_GoBack"/>
+      <w:bookmarkEnd w:id="0"/>
     </w:p>
     <w:p>
       <w:pPr>
@@ -741,20 +729,6 @@
       <w:pPr>
         <w:bidi w:val="0"/>
         <w:rPr>
-          <w:u w:val="single"/>
-        </w:rPr>
-      </w:pPr>
-      <w:r>
-        <w:rPr>
-          <w:u w:val="single"/>
-        </w:rPr>
-        <w:t>Comments:</w:t>
-      </w:r>
-    </w:p>
-    <w:p>
-      <w:pPr>
-        <w:bidi w:val="0"/>
-        <w:rPr>
           <w:b/>
           <w:bCs/>
           <w:u w:val="single"/>
@@ -962,12 +936,7 @@
       </w:r>
       <w:proofErr w:type="spellEnd"/>
       <w:r>
-        <w:t xml:space="preserve"> (for the weighted average model)</w:t>
-      </w:r>
-      <w:bookmarkStart w:id="0" w:name="_GoBack"/>
-      <w:bookmarkEnd w:id="0"/>
-      <w:r>
-        <w:t>.</w:t>
+        <w:t xml:space="preserve"> (for the weighted average model).</w:t>
       </w:r>
     </w:p>
     <w:p>
@@ -2306,6 +2275,21 @@
 </file>
 
 <file path=customXml/item1.xml><?xml version="1.0" encoding="utf-8"?>
+<p:properties xmlns:p="http://schemas.microsoft.com/office/2006/metadata/properties" xmlns:xsi="http://www.w3.org/2001/XMLSchema-instance" xmlns:pc="http://schemas.microsoft.com/office/infopath/2007/PartnerControls">
+  <documentManagement/>
+</p:properties>
+</file>
+
+<file path=customXml/item2.xml><?xml version="1.0" encoding="utf-8"?>
+<?mso-contentType ?>
+<FormTemplates xmlns="http://schemas.microsoft.com/sharepoint/v3/contenttype/forms">
+  <Display>DocumentLibraryForm</Display>
+  <Edit>DocumentLibraryForm</Edit>
+  <New>DocumentLibraryForm</New>
+</FormTemplates>
+</file>
+
+<file path=customXml/item3.xml><?xml version="1.0" encoding="utf-8"?>
 <ct:contentTypeSchema xmlns:ct="http://schemas.microsoft.com/office/2006/metadata/contentType" xmlns:ma="http://schemas.microsoft.com/office/2006/metadata/properties/metaAttributes" ct:_="" ma:_="" ma:contentTypeName="Document" ma:contentTypeID="0x0101009FCBECFE7008DB408DB32DD277C73B78" ma:contentTypeVersion="7" ma:contentTypeDescription="Create a new document." ma:contentTypeScope="" ma:versionID="7fb0570c4f6b206ab877abac8a891e05">
   <xsd:schema xmlns:xsd="http://www.w3.org/2001/XMLSchema" xmlns:xs="http://www.w3.org/2001/XMLSchema" xmlns:p="http://schemas.microsoft.com/office/2006/metadata/properties" xmlns:ns3="e78ed535-6ac5-495f-b07d-4e102dec6653" targetNamespace="http://schemas.microsoft.com/office/2006/metadata/properties" ma:root="true" ma:fieldsID="8dafd370efee238f6d1931940069e3aa" ns3:_="">
     <xsd:import namespace="e78ed535-6ac5-495f-b07d-4e102dec6653"/>
@@ -2469,22 +2453,24 @@
 </ct:contentTypeSchema>
 </file>
 
-<file path=customXml/item2.xml><?xml version="1.0" encoding="utf-8"?>
-<?mso-contentType ?>
-<FormTemplates xmlns="http://schemas.microsoft.com/sharepoint/v3/contenttype/forms">
-  <Display>DocumentLibraryForm</Display>
-  <Edit>DocumentLibraryForm</Edit>
-  <New>DocumentLibraryForm</New>
-</FormTemplates>
+<file path=customXml/itemProps1.xml><?xml version="1.0" encoding="utf-8"?>
+<ds:datastoreItem xmlns:ds="http://schemas.openxmlformats.org/officeDocument/2006/customXml" ds:itemID="{BA458A48-74A7-4636-9A1C-8C84BAC31403}">
+  <ds:schemaRefs>
+    <ds:schemaRef ds:uri="http://schemas.microsoft.com/office/2006/metadata/properties"/>
+    <ds:schemaRef ds:uri="http://schemas.microsoft.com/office/infopath/2007/PartnerControls"/>
+  </ds:schemaRefs>
+</ds:datastoreItem>
 </file>
 
-<file path=customXml/item3.xml><?xml version="1.0" encoding="utf-8"?>
-<p:properties xmlns:p="http://schemas.microsoft.com/office/2006/metadata/properties" xmlns:xsi="http://www.w3.org/2001/XMLSchema-instance" xmlns:pc="http://schemas.microsoft.com/office/infopath/2007/PartnerControls">
-  <documentManagement/>
-</p:properties>
+<file path=customXml/itemProps2.xml><?xml version="1.0" encoding="utf-8"?>
+<ds:datastoreItem xmlns:ds="http://schemas.openxmlformats.org/officeDocument/2006/customXml" ds:itemID="{9AA97E9C-C6E8-45CC-86BD-2742422ABE51}">
+  <ds:schemaRefs>
+    <ds:schemaRef ds:uri="http://schemas.microsoft.com/sharepoint/v3/contenttype/forms"/>
+  </ds:schemaRefs>
+</ds:datastoreItem>
 </file>
 
-<file path=customXml/itemProps1.xml><?xml version="1.0" encoding="utf-8"?>
+<file path=customXml/itemProps3.xml><?xml version="1.0" encoding="utf-8"?>
 <ds:datastoreItem xmlns:ds="http://schemas.openxmlformats.org/officeDocument/2006/customXml" ds:itemID="{0B633B18-1D05-4122-AA7E-86EE02BA0C87}">
   <ds:schemaRefs>
     <ds:schemaRef ds:uri="http://schemas.microsoft.com/office/2006/metadata/contentType"/>
@@ -2500,21 +2486,4 @@
     <ds:schemaRef ds:uri="http://schemas.microsoft.com/internal/obd"/>
   </ds:schemaRefs>
 </ds:datastoreItem>
-</file>
-
-<file path=customXml/itemProps2.xml><?xml version="1.0" encoding="utf-8"?>
-<ds:datastoreItem xmlns:ds="http://schemas.openxmlformats.org/officeDocument/2006/customXml" ds:itemID="{9AA97E9C-C6E8-45CC-86BD-2742422ABE51}">
-  <ds:schemaRefs>
-    <ds:schemaRef ds:uri="http://schemas.microsoft.com/sharepoint/v3/contenttype/forms"/>
-  </ds:schemaRefs>
-</ds:datastoreItem>
-</file>
-
-<file path=customXml/itemProps3.xml><?xml version="1.0" encoding="utf-8"?>
-<ds:datastoreItem xmlns:ds="http://schemas.openxmlformats.org/officeDocument/2006/customXml" ds:itemID="{BA458A48-74A7-4636-9A1C-8C84BAC31403}">
-  <ds:schemaRefs>
-    <ds:schemaRef ds:uri="http://schemas.microsoft.com/office/2006/metadata/properties"/>
-    <ds:schemaRef ds:uri="http://schemas.microsoft.com/office/infopath/2007/PartnerControls"/>
-  </ds:schemaRefs>
-</ds:datastoreItem>
 </file>
</xml_diff>